<commit_message>
soon finished with report
</commit_message>
<xml_diff>
--- a/ReportP1.docx
+++ b/ReportP1.docx
@@ -5,17 +5,37 @@
     <w:p>
       <w:pPr>
         <w:pStyle w:val="Tittel"/>
-      </w:pPr>
-      <w:r>
+        <w:rPr>
+          <w:lang w:val="nb-NO"/>
+        </w:rPr>
+      </w:pPr>
+      <w:r>
+        <w:rPr>
+          <w:lang w:val="nb-NO"/>
+        </w:rPr>
         <w:t xml:space="preserve">Report, tma2018 </w:t>
       </w:r>
     </w:p>
     <w:p>
-      <w:r>
+      <w:pPr>
+        <w:rPr>
+          <w:lang w:val="nb-NO"/>
+        </w:rPr>
+      </w:pPr>
+      <w:r>
+        <w:rPr>
+          <w:lang w:val="nb-NO"/>
+        </w:rPr>
         <w:t>Stein-Erik Bjørnnes &amp; Sindre A. Gjerde</w:t>
       </w:r>
     </w:p>
-    <w:p/>
+    <w:p>
+      <w:pPr>
+        <w:rPr>
+          <w:lang w:val="nb-NO"/>
+        </w:rPr>
+      </w:pPr>
+    </w:p>
     <w:p>
       <w:pPr>
         <w:pStyle w:val="Overskrift1"/>
@@ -67,7 +87,7 @@
         <w:rPr>
           <w:position w:val="-10"/>
         </w:rPr>
-        <w:object w:dxaOrig="499" w:dyaOrig="320">
+        <w:object w:dxaOrig="499" w:dyaOrig="320" w14:anchorId="50F128F9">
           <v:shapetype id="_x0000_t75" coordsize="21600,21600" o:spt="75" o:preferrelative="t" path="m@4@5l@4@11@9@11@9@5xe" filled="f" stroked="f">
             <v:stroke joinstyle="miter"/>
             <v:formulas>
@@ -87,10 +107,10 @@
             <v:path o:extrusionok="f" gradientshapeok="t" o:connecttype="rect"/>
             <o:lock v:ext="edit" aspectratio="t"/>
           </v:shapetype>
-          <v:shape id="_x0000_i1030" type="#_x0000_t75" style="width:25.05pt;height:16.3pt" o:ole="">
+          <v:shape id="_x0000_i1025" type="#_x0000_t75" style="width:24.9pt;height:16.05pt" o:ole="">
             <v:imagedata r:id="rId5" o:title=""/>
           </v:shape>
-          <o:OLEObject Type="Embed" ProgID="Equation.DSMT4" ShapeID="_x0000_i1030" DrawAspect="Content" ObjectID="_1582452153" r:id="rId6"/>
+          <o:OLEObject Type="Embed" ProgID="Equation.DSMT4" ShapeID="_x0000_i1025" DrawAspect="Content" ObjectID="_1582474656" r:id="rId6"/>
         </w:object>
       </w:r>
       <w:r>
@@ -108,11 +128,11 @@
         <w:rPr>
           <w:position w:val="-78"/>
         </w:rPr>
-        <w:object w:dxaOrig="5120" w:dyaOrig="1660">
-          <v:shape id="_x0000_i1027" type="#_x0000_t75" style="width:256.05pt;height:83.25pt" o:ole="">
+        <w:object w:dxaOrig="5120" w:dyaOrig="1660" w14:anchorId="10F8B8EF">
+          <v:shape id="_x0000_i1026" type="#_x0000_t75" style="width:255.9pt;height:83.1pt" o:ole="">
             <v:imagedata r:id="rId7" o:title=""/>
           </v:shape>
-          <o:OLEObject Type="Embed" ProgID="Equation.DSMT4" ShapeID="_x0000_i1027" DrawAspect="Content" ObjectID="_1582452154" r:id="rId8"/>
+          <o:OLEObject Type="Embed" ProgID="Equation.DSMT4" ShapeID="_x0000_i1026" DrawAspect="Content" ObjectID="_1582474657" r:id="rId8"/>
         </w:object>
       </w:r>
       <w:r>
@@ -134,11 +154,11 @@
         <w:rPr>
           <w:position w:val="-10"/>
         </w:rPr>
-        <w:object w:dxaOrig="780" w:dyaOrig="320">
-          <v:shape id="_x0000_i1033" type="#_x0000_t75" style="width:38.8pt;height:16.3pt" o:ole="">
+        <w:object w:dxaOrig="780" w:dyaOrig="320" w14:anchorId="71F379AC">
+          <v:shape id="_x0000_i1027" type="#_x0000_t75" style="width:38.75pt;height:16.05pt" o:ole="">
             <v:imagedata r:id="rId9" o:title=""/>
           </v:shape>
-          <o:OLEObject Type="Embed" ProgID="Equation.DSMT4" ShapeID="_x0000_i1033" DrawAspect="Content" ObjectID="_1582452155" r:id="rId10"/>
+          <o:OLEObject Type="Embed" ProgID="Equation.DSMT4" ShapeID="_x0000_i1027" DrawAspect="Content" ObjectID="_1582474658" r:id="rId10"/>
         </w:object>
       </w:r>
       <w:r>
@@ -153,11 +173,11 @@
         <w:rPr>
           <w:position w:val="-90"/>
         </w:rPr>
-        <w:object w:dxaOrig="4580" w:dyaOrig="1820">
-          <v:shape id="_x0000_i1036" type="#_x0000_t75" style="width:229.15pt;height:90.8pt" o:ole="">
+        <w:object w:dxaOrig="4580" w:dyaOrig="1820" w14:anchorId="25D30983">
+          <v:shape id="_x0000_i1028" type="#_x0000_t75" style="width:229.3pt;height:90.85pt" o:ole="">
             <v:imagedata r:id="rId11" o:title=""/>
           </v:shape>
-          <o:OLEObject Type="Embed" ProgID="Equation.DSMT4" ShapeID="_x0000_i1036" DrawAspect="Content" ObjectID="_1582452156" r:id="rId12"/>
+          <o:OLEObject Type="Embed" ProgID="Equation.DSMT4" ShapeID="_x0000_i1028" DrawAspect="Content" ObjectID="_1582474659" r:id="rId12"/>
         </w:object>
       </w:r>
       <w:r>
@@ -274,10 +294,7 @@
         </w:drawing>
       </w:r>
     </w:p>
-    <w:p>
-      <w:bookmarkStart w:id="0" w:name="_GoBack"/>
-      <w:bookmarkEnd w:id="0"/>
-    </w:p>
+    <w:p/>
     <w:p>
       <w:pPr>
         <w:rPr>
@@ -364,39 +381,6 @@
           <w:b/>
         </w:rPr>
         <w:t>Method 2. add a program in (mach0)</w:t>
-      </w:r>
-    </w:p>
-    <w:p>
-      <w:pPr>
-        <w:rPr>
-          <w:b/>
-        </w:rPr>
-      </w:pPr>
-    </w:p>
-    <w:p>
-      <w:proofErr w:type="spellStart"/>
-      <w:r>
-        <w:t>Bla</w:t>
-      </w:r>
-      <w:proofErr w:type="spellEnd"/>
-      <w:r>
-        <w:t xml:space="preserve"> </w:t>
-      </w:r>
-      <w:proofErr w:type="spellStart"/>
-      <w:r>
-        <w:t>bla</w:t>
-      </w:r>
-      <w:proofErr w:type="spellEnd"/>
-      <w:r>
-        <w:t xml:space="preserve"> </w:t>
-      </w:r>
-      <w:proofErr w:type="spellStart"/>
-      <w:r>
-        <w:t>bla</w:t>
-      </w:r>
-      <w:proofErr w:type="spellEnd"/>
-      <w:r>
-        <w:t xml:space="preserve"> </w:t>
       </w:r>
     </w:p>
     <w:p>
@@ -514,6 +498,31 @@
         <w:t xml:space="preserve">. Why do you think such test may be useful when parallelizing a computational code? </w:t>
       </w:r>
     </w:p>
+    <w:p>
+      <w:pPr>
+        <w:ind w:left="360"/>
+      </w:pPr>
+      <w:r>
+        <w:t xml:space="preserve">A unit test is useful when parallelizing code because in this way we can make sure that calculations from all processes/threads </w:t>
+      </w:r>
+      <w:r>
+        <w:t xml:space="preserve">are taken in account when finishing up. A unit test will in this case uncover if </w:t>
+      </w:r>
+      <w:r>
+        <w:t xml:space="preserve">the pi sum from one process/thread </w:t>
+      </w:r>
+      <w:r>
+        <w:t xml:space="preserve">was not summed into the </w:t>
+      </w:r>
+      <w:proofErr w:type="gramStart"/>
+      <w:r>
+        <w:t>final answer</w:t>
+      </w:r>
+      <w:proofErr w:type="gramEnd"/>
+      <w:r>
+        <w:t xml:space="preserve"> because the sum found would be lower than the expected value.</w:t>
+      </w:r>
+    </w:p>
     <w:p/>
     <w:p>
       <w:pPr>
@@ -524,13 +533,43 @@
           <w:szCs w:val="26"/>
         </w:rPr>
       </w:pPr>
-      <w:r>
+    </w:p>
+    <w:p>
+      <w:pPr>
         <w:rPr>
           <w:rFonts w:asciiTheme="majorHAnsi" w:eastAsiaTheme="majorEastAsia" w:hAnsiTheme="majorHAnsi" w:cstheme="majorBidi"/>
           <w:color w:val="2F5496" w:themeColor="accent1" w:themeShade="BF"/>
           <w:sz w:val="26"/>
           <w:szCs w:val="26"/>
         </w:rPr>
+      </w:pPr>
+      <w:r>
+        <w:rPr>
+          <w:rFonts w:asciiTheme="majorHAnsi" w:eastAsiaTheme="majorEastAsia" w:hAnsiTheme="majorHAnsi" w:cstheme="majorBidi"/>
+          <w:color w:val="2F5496" w:themeColor="accent1" w:themeShade="BF"/>
+          <w:sz w:val="26"/>
+          <w:szCs w:val="26"/>
+        </w:rPr>
+        <w:br w:type="page"/>
+      </w:r>
+    </w:p>
+    <w:p>
+      <w:pPr>
+        <w:rPr>
+          <w:rFonts w:asciiTheme="majorHAnsi" w:eastAsiaTheme="majorEastAsia" w:hAnsiTheme="majorHAnsi" w:cstheme="majorBidi"/>
+          <w:color w:val="2F5496" w:themeColor="accent1" w:themeShade="BF"/>
+          <w:sz w:val="26"/>
+          <w:szCs w:val="26"/>
+        </w:rPr>
+      </w:pPr>
+      <w:r>
+        <w:rPr>
+          <w:rFonts w:asciiTheme="majorHAnsi" w:eastAsiaTheme="majorEastAsia" w:hAnsiTheme="majorHAnsi" w:cstheme="majorBidi"/>
+          <w:color w:val="2F5496" w:themeColor="accent1" w:themeShade="BF"/>
+          <w:sz w:val="26"/>
+          <w:szCs w:val="26"/>
+        </w:rPr>
+        <w:lastRenderedPageBreak/>
         <w:t>Q</w:t>
       </w:r>
       <w:r>
@@ -679,6 +718,123 @@
         <w:t xml:space="preserve"> and results should be saved in a file. Comment on the obtained results. </w:t>
       </w:r>
     </w:p>
+    <w:p>
+      <w:pPr>
+        <w:rPr>
+          <w:b/>
+        </w:rPr>
+      </w:pPr>
+      <w:r>
+        <w:rPr>
+          <w:noProof/>
+        </w:rPr>
+        <w:drawing>
+          <wp:inline distT="0" distB="0" distL="0" distR="0" wp14:anchorId="2C4D6A0B" wp14:editId="4D438F7D">
+            <wp:extent cx="5972810" cy="3979545"/>
+            <wp:effectExtent l="0" t="0" r="8890" b="1905"/>
+            <wp:docPr id="2" name="Bilde 2"/>
+            <wp:cNvGraphicFramePr>
+              <a:graphicFrameLocks xmlns:a="http://schemas.openxmlformats.org/drawingml/2006/main" noChangeAspect="1"/>
+            </wp:cNvGraphicFramePr>
+            <a:graphic xmlns:a="http://schemas.openxmlformats.org/drawingml/2006/main">
+              <a:graphicData uri="http://schemas.openxmlformats.org/drawingml/2006/picture">
+                <pic:pic xmlns:pic="http://schemas.openxmlformats.org/drawingml/2006/picture">
+                  <pic:nvPicPr>
+                    <pic:cNvPr id="1" name=""/>
+                    <pic:cNvPicPr/>
+                  </pic:nvPicPr>
+                  <pic:blipFill>
+                    <a:blip r:embed="rId14"/>
+                    <a:stretch>
+                      <a:fillRect/>
+                    </a:stretch>
+                  </pic:blipFill>
+                  <pic:spPr>
+                    <a:xfrm>
+                      <a:off x="0" y="0"/>
+                      <a:ext cx="5972810" cy="3979545"/>
+                    </a:xfrm>
+                    <a:prstGeom prst="rect">
+                      <a:avLst/>
+                    </a:prstGeom>
+                  </pic:spPr>
+                </pic:pic>
+              </a:graphicData>
+            </a:graphic>
+          </wp:inline>
+        </w:drawing>
+      </w:r>
+    </w:p>
+    <w:p>
+      <w:r>
+        <w:t xml:space="preserve">Results shown </w:t>
+      </w:r>
+      <w:r>
+        <w:t xml:space="preserve">in the file shows </w:t>
+      </w:r>
+      <w:r>
+        <w:t>that the error</w:t>
+      </w:r>
+      <w:r>
+        <w:t xml:space="preserve"> for zeta0</w:t>
+      </w:r>
+      <w:r>
+        <w:t xml:space="preserve"> decreases </w:t>
+      </w:r>
+      <w:r>
+        <w:t>when increasing</w:t>
+      </w:r>
+      <w:r>
+        <w:t xml:space="preserve"> </w:t>
+      </w:r>
+      <w:r>
+        <w:t>iterations</w:t>
+      </w:r>
+      <w:r>
+        <w:t xml:space="preserve">. </w:t>
+      </w:r>
+      <w:r>
+        <w:t xml:space="preserve">We can also see that the </w:t>
+      </w:r>
+      <w:r>
+        <w:t xml:space="preserve">error </w:t>
+      </w:r>
+      <w:r>
+        <w:t>gets</w:t>
+      </w:r>
+      <w:r>
+        <w:t xml:space="preserve"> cut </w:t>
+      </w:r>
+      <w:r>
+        <w:t xml:space="preserve">in half each time we double the iterations. </w:t>
+      </w:r>
+      <w:r>
+        <w:t xml:space="preserve">This should be sufficient data to conclude that the algorithm both is stable and converges. </w:t>
+      </w:r>
+    </w:p>
+    <w:p>
+      <w:pPr>
+        <w:rPr>
+          <w:b/>
+        </w:rPr>
+      </w:pPr>
+      <w:r>
+        <w:rPr>
+          <w:b/>
+        </w:rPr>
+        <w:t>TODO: MACH0</w:t>
+      </w:r>
+    </w:p>
+    <w:p>
+      <w:pPr>
+        <w:ind w:left="360"/>
+        <w:rPr>
+          <w:b/>
+        </w:rPr>
+      </w:pPr>
+    </w:p>
+    <w:p/>
+    <w:p/>
     <w:p/>
     <w:p>
       <w:pPr>
@@ -696,6 +852,7 @@
           <w:sz w:val="26"/>
           <w:szCs w:val="26"/>
         </w:rPr>
+        <w:lastRenderedPageBreak/>
         <w:t>Q</w:t>
       </w:r>
       <w:r>
@@ -766,7 +923,6 @@
         <w:rPr>
           <w:b/>
         </w:rPr>
-        <w:lastRenderedPageBreak/>
         <w:t xml:space="preserve">generating the vector elements, </w:t>
       </w:r>
     </w:p>
@@ -874,6 +1030,84 @@
         <w:t xml:space="preserve"> Can you comment on the limitation of such approach for the data distribution and a possible improvement? Provide arguments to support your answer. </w:t>
       </w:r>
     </w:p>
+    <w:p>
+      <w:pPr>
+        <w:ind w:left="720"/>
+      </w:pPr>
+      <w:r>
+        <w:t>The limitations of such an approach</w:t>
+      </w:r>
+      <w:r>
+        <w:t xml:space="preserve"> is that </w:t>
+      </w:r>
+      <w:proofErr w:type="gramStart"/>
+      <w:r>
+        <w:t xml:space="preserve">all </w:t>
+      </w:r>
+      <w:r>
+        <w:t>of</w:t>
+      </w:r>
+      <w:proofErr w:type="gramEnd"/>
+      <w:r>
+        <w:t xml:space="preserve"> the vector elements must be created by the </w:t>
+      </w:r>
+      <w:r>
+        <w:t>host process. A better solution</w:t>
+      </w:r>
+      <w:r>
+        <w:t xml:space="preserve"> would maybe to have process zero to distribute </w:t>
+      </w:r>
+      <w:r>
+        <w:t>a range for each process to work within</w:t>
+      </w:r>
+      <w:r>
+        <w:t>,</w:t>
+      </w:r>
+      <w:r>
+        <w:t xml:space="preserve"> before each process would sum its own value</w:t>
+      </w:r>
+      <w:r>
+        <w:t>s</w:t>
+      </w:r>
+      <w:r>
+        <w:t xml:space="preserve"> and </w:t>
+      </w:r>
+      <w:r>
+        <w:t>reduce them in the end</w:t>
+      </w:r>
+      <w:r>
+        <w:t>.</w:t>
+      </w:r>
+      <w:r>
+        <w:t xml:space="preserve"> </w:t>
+      </w:r>
+    </w:p>
+    <w:p>
+      <w:pPr>
+        <w:ind w:left="720"/>
+      </w:pPr>
+      <w:r>
+        <w:t xml:space="preserve">The reason for this is that </w:t>
+      </w:r>
+      <w:r>
+        <w:t>there is a heavy load on process zero to generate all the elements and distribute them. The generation</w:t>
+      </w:r>
+      <w:r>
+        <w:t xml:space="preserve"> of the vector elements </w:t>
+      </w:r>
+      <w:r>
+        <w:t xml:space="preserve">is a heavy load and should be distributed since the child processes </w:t>
+      </w:r>
+      <w:r>
+        <w:t xml:space="preserve">don’t have any work to do </w:t>
+      </w:r>
+      <w:r>
+        <w:t>in the meantime anyways.</w:t>
+      </w:r>
+      <w:r>
+        <w:t xml:space="preserve"> </w:t>
+      </w:r>
+    </w:p>
     <w:p/>
     <w:p>
       <w:pPr>
@@ -1036,7 +1270,15 @@
         <w:rPr>
           <w:b/>
         </w:rPr>
-        <w:t xml:space="preserve">Method 2. modify the program and add a test in (mach1) </w:t>
+        <w:t>Method 2. modify t</w:t>
+      </w:r>
+      <w:bookmarkStart w:id="0" w:name="_GoBack"/>
+      <w:bookmarkEnd w:id="0"/>
+      <w:r>
+        <w:rPr>
+          <w:b/>
+        </w:rPr>
+        <w:t xml:space="preserve">he program and add a test in (mach1) </w:t>
       </w:r>
     </w:p>
     <w:p>
@@ -1065,6 +1307,130 @@
           <w:b/>
         </w:rPr>
         <w:t xml:space="preserve"> used for computing the wall time? </w:t>
+      </w:r>
+    </w:p>
+    <w:p>
+      <w:pPr>
+        <w:ind w:left="360"/>
+      </w:pPr>
+      <w:r>
+        <w:lastRenderedPageBreak/>
+        <w:t xml:space="preserve">To complete this </w:t>
+      </w:r>
+      <w:r>
+        <w:t>task,</w:t>
+      </w:r>
+      <w:r>
+        <w:t xml:space="preserve"> we used the functions </w:t>
+      </w:r>
+      <w:proofErr w:type="spellStart"/>
+      <w:r>
+        <w:t>MPI_Bcast</w:t>
+      </w:r>
+      <w:proofErr w:type="spellEnd"/>
+      <w:r>
+        <w:t xml:space="preserve"> and </w:t>
+      </w:r>
+      <w:proofErr w:type="spellStart"/>
+      <w:r>
+        <w:t>MPI_Reduce</w:t>
+      </w:r>
+      <w:proofErr w:type="spellEnd"/>
+      <w:r>
+        <w:t xml:space="preserve">. </w:t>
+      </w:r>
+      <w:proofErr w:type="spellStart"/>
+      <w:r>
+        <w:t>MPI_Bcast</w:t>
+      </w:r>
+      <w:proofErr w:type="spellEnd"/>
+      <w:r>
+        <w:t xml:space="preserve"> was used to distribute </w:t>
+      </w:r>
+      <w:r>
+        <w:t>the initial vector</w:t>
+      </w:r>
+      <w:r>
+        <w:t>(s)</w:t>
+      </w:r>
+      <w:r>
+        <w:t xml:space="preserve"> generated by the root process</w:t>
+      </w:r>
+      <w:r>
+        <w:t xml:space="preserve"> and the number of elements each </w:t>
+      </w:r>
+      <w:r>
+        <w:t>process</w:t>
+      </w:r>
+      <w:r>
+        <w:t xml:space="preserve"> should </w:t>
+      </w:r>
+      <w:r>
+        <w:t xml:space="preserve">compute. </w:t>
+      </w:r>
+      <w:r>
+        <w:t xml:space="preserve"> </w:t>
+      </w:r>
+      <w:proofErr w:type="spellStart"/>
+      <w:r>
+        <w:t>MPI_Reduce</w:t>
+      </w:r>
+      <w:proofErr w:type="spellEnd"/>
+      <w:r>
+        <w:t xml:space="preserve"> was used to sum </w:t>
+      </w:r>
+      <w:r>
+        <w:t xml:space="preserve">all partial sums from each process to a global sum. </w:t>
+      </w:r>
+    </w:p>
+    <w:p>
+      <w:pPr>
+        <w:ind w:left="360"/>
+      </w:pPr>
+      <w:r>
+        <w:t xml:space="preserve">To compute the wall </w:t>
+      </w:r>
+      <w:proofErr w:type="gramStart"/>
+      <w:r>
+        <w:t>time</w:t>
+      </w:r>
+      <w:proofErr w:type="gramEnd"/>
+      <w:r>
+        <w:t xml:space="preserve"> we used </w:t>
+      </w:r>
+      <w:r>
+        <w:t xml:space="preserve">the variable </w:t>
+      </w:r>
+      <w:proofErr w:type="spellStart"/>
+      <w:r>
+        <w:t>MPI_Wtime</w:t>
+      </w:r>
+      <w:proofErr w:type="spellEnd"/>
+      <w:r>
+        <w:t xml:space="preserve">, and stored its value in a local variable in process zero before the run. </w:t>
+      </w:r>
+      <w:r>
+        <w:t xml:space="preserve">We later called the </w:t>
+      </w:r>
+      <w:proofErr w:type="spellStart"/>
+      <w:r>
+        <w:t>MPI_Wtime</w:t>
+      </w:r>
+      <w:proofErr w:type="spellEnd"/>
+      <w:r>
+        <w:t xml:space="preserve"> again and compared </w:t>
+      </w:r>
+      <w:r>
+        <w:t>the value we stored from before to the new value</w:t>
+      </w:r>
+      <w:r>
+        <w:t xml:space="preserve"> and</w:t>
+      </w:r>
+      <w:r>
+        <w:t xml:space="preserve"> </w:t>
+      </w:r>
+      <w:r>
+        <w:t>printed the difference.</w:t>
       </w:r>
     </w:p>
     <w:p/>
@@ -1317,17 +1683,299 @@
         <w:t xml:space="preserve">Perform the same analysis as for the MPI implementation. </w:t>
       </w:r>
     </w:p>
+    <w:p>
+      <w:pPr>
+        <w:shd w:val="clear" w:color="auto" w:fill="FFFFFF"/>
+        <w:spacing w:line="285" w:lineRule="atLeast"/>
+      </w:pPr>
+      <w:r>
+        <w:t xml:space="preserve">OpenMP was much easier to implement. </w:t>
+      </w:r>
+      <w:r>
+        <w:t xml:space="preserve">We used the sentence </w:t>
+      </w:r>
+    </w:p>
+    <w:p>
+      <w:pPr>
+        <w:shd w:val="clear" w:color="auto" w:fill="FFFFFF"/>
+        <w:spacing w:line="285" w:lineRule="atLeast"/>
+        <w:rPr>
+          <w:rFonts w:ascii="Courier New" w:eastAsia="Times New Roman" w:hAnsi="Courier New" w:cs="Courier New"/>
+          <w:color w:val="0000FF"/>
+          <w:sz w:val="21"/>
+          <w:szCs w:val="21"/>
+          <w:lang w:eastAsia="nb-NO"/>
+        </w:rPr>
+      </w:pPr>
+      <w:r>
+        <w:rPr>
+          <w:rFonts w:ascii="Courier New" w:eastAsia="Times New Roman" w:hAnsi="Courier New" w:cs="Courier New"/>
+          <w:color w:val="0000FF"/>
+          <w:sz w:val="21"/>
+          <w:szCs w:val="21"/>
+          <w:lang w:eastAsia="nb-NO"/>
+        </w:rPr>
+        <w:t xml:space="preserve">#pragma </w:t>
+      </w:r>
+      <w:proofErr w:type="spellStart"/>
+      <w:r>
+        <w:rPr>
+          <w:rFonts w:ascii="Courier New" w:eastAsia="Times New Roman" w:hAnsi="Courier New" w:cs="Courier New"/>
+          <w:color w:val="FF0000"/>
+          <w:sz w:val="21"/>
+          <w:szCs w:val="21"/>
+          <w:lang w:eastAsia="nb-NO"/>
+        </w:rPr>
+        <w:t>omp</w:t>
+      </w:r>
+      <w:proofErr w:type="spellEnd"/>
+      <w:r>
+        <w:rPr>
+          <w:rFonts w:ascii="Courier New" w:eastAsia="Times New Roman" w:hAnsi="Courier New" w:cs="Courier New"/>
+          <w:color w:val="0000FF"/>
+          <w:sz w:val="21"/>
+          <w:szCs w:val="21"/>
+          <w:lang w:eastAsia="nb-NO"/>
+        </w:rPr>
+        <w:t xml:space="preserve"> </w:t>
+      </w:r>
+      <w:r>
+        <w:rPr>
+          <w:rFonts w:ascii="Courier New" w:eastAsia="Times New Roman" w:hAnsi="Courier New" w:cs="Courier New"/>
+          <w:color w:val="FF0000"/>
+          <w:sz w:val="21"/>
+          <w:szCs w:val="21"/>
+          <w:lang w:eastAsia="nb-NO"/>
+        </w:rPr>
+        <w:t>parallel</w:t>
+      </w:r>
+      <w:r>
+        <w:rPr>
+          <w:rFonts w:ascii="Courier New" w:eastAsia="Times New Roman" w:hAnsi="Courier New" w:cs="Courier New"/>
+          <w:color w:val="0000FF"/>
+          <w:sz w:val="21"/>
+          <w:szCs w:val="21"/>
+          <w:lang w:eastAsia="nb-NO"/>
+        </w:rPr>
+        <w:t xml:space="preserve"> </w:t>
+      </w:r>
+      <w:r>
+        <w:rPr>
+          <w:rFonts w:ascii="Courier New" w:eastAsia="Times New Roman" w:hAnsi="Courier New" w:cs="Courier New"/>
+          <w:color w:val="FF0000"/>
+          <w:sz w:val="21"/>
+          <w:szCs w:val="21"/>
+          <w:lang w:eastAsia="nb-NO"/>
+        </w:rPr>
+        <w:t>for</w:t>
+      </w:r>
+      <w:r>
+        <w:rPr>
+          <w:rFonts w:ascii="Courier New" w:eastAsia="Times New Roman" w:hAnsi="Courier New" w:cs="Courier New"/>
+          <w:color w:val="0000FF"/>
+          <w:sz w:val="21"/>
+          <w:szCs w:val="21"/>
+          <w:lang w:eastAsia="nb-NO"/>
+        </w:rPr>
+        <w:t xml:space="preserve"> </w:t>
+      </w:r>
+      <w:r>
+        <w:rPr>
+          <w:rFonts w:ascii="Courier New" w:eastAsia="Times New Roman" w:hAnsi="Courier New" w:cs="Courier New"/>
+          <w:color w:val="FF0000"/>
+          <w:sz w:val="21"/>
+          <w:szCs w:val="21"/>
+          <w:lang w:eastAsia="nb-NO"/>
+        </w:rPr>
+        <w:t>reduction</w:t>
+      </w:r>
+      <w:r>
+        <w:rPr>
+          <w:rFonts w:ascii="Courier New" w:eastAsia="Times New Roman" w:hAnsi="Courier New" w:cs="Courier New"/>
+          <w:color w:val="0000FF"/>
+          <w:sz w:val="21"/>
+          <w:szCs w:val="21"/>
+          <w:lang w:eastAsia="nb-NO"/>
+        </w:rPr>
+        <w:t xml:space="preserve"> (</w:t>
+      </w:r>
+      <w:proofErr w:type="gramStart"/>
+      <w:r>
+        <w:rPr>
+          <w:rFonts w:ascii="Courier New" w:eastAsia="Times New Roman" w:hAnsi="Courier New" w:cs="Courier New"/>
+          <w:color w:val="0000FF"/>
+          <w:sz w:val="21"/>
+          <w:szCs w:val="21"/>
+          <w:lang w:eastAsia="nb-NO"/>
+        </w:rPr>
+        <w:t>+:</w:t>
+      </w:r>
+      <w:r>
+        <w:rPr>
+          <w:rFonts w:ascii="Courier New" w:eastAsia="Times New Roman" w:hAnsi="Courier New" w:cs="Courier New"/>
+          <w:color w:val="FF0000"/>
+          <w:sz w:val="21"/>
+          <w:szCs w:val="21"/>
+          <w:lang w:eastAsia="nb-NO"/>
+        </w:rPr>
+        <w:t>s</w:t>
+      </w:r>
+      <w:proofErr w:type="gramEnd"/>
+      <w:r>
+        <w:rPr>
+          <w:rFonts w:ascii="Courier New" w:eastAsia="Times New Roman" w:hAnsi="Courier New" w:cs="Courier New"/>
+          <w:color w:val="0000FF"/>
+          <w:sz w:val="21"/>
+          <w:szCs w:val="21"/>
+          <w:lang w:eastAsia="nb-NO"/>
+        </w:rPr>
+        <w:t>)</w:t>
+      </w:r>
+    </w:p>
+    <w:p>
+      <w:pPr>
+        <w:shd w:val="clear" w:color="auto" w:fill="FFFFFF"/>
+        <w:spacing w:line="285" w:lineRule="atLeast"/>
+        <w:rPr>
+          <w:rFonts w:eastAsia="Times New Roman" w:cstheme="minorHAnsi"/>
+          <w:color w:val="000000"/>
+          <w:lang w:eastAsia="nb-NO"/>
+        </w:rPr>
+      </w:pPr>
+      <w:r>
+        <w:rPr>
+          <w:rFonts w:eastAsia="Times New Roman" w:cstheme="minorHAnsi"/>
+          <w:color w:val="000000"/>
+          <w:lang w:eastAsia="nb-NO"/>
+        </w:rPr>
+        <w:t>t</w:t>
+      </w:r>
+      <w:r>
+        <w:rPr>
+          <w:rFonts w:eastAsia="Times New Roman" w:cstheme="minorHAnsi"/>
+          <w:color w:val="000000"/>
+          <w:lang w:eastAsia="nb-NO"/>
+        </w:rPr>
+        <w:t xml:space="preserve">o </w:t>
+      </w:r>
+      <w:r>
+        <w:rPr>
+          <w:rFonts w:eastAsia="Times New Roman" w:cstheme="minorHAnsi"/>
+          <w:color w:val="000000"/>
+          <w:lang w:eastAsia="nb-NO"/>
+        </w:rPr>
+        <w:t>reduce</w:t>
+      </w:r>
+      <w:r>
+        <w:rPr>
+          <w:rFonts w:eastAsia="Times New Roman" w:cstheme="minorHAnsi"/>
+          <w:color w:val="000000"/>
+          <w:lang w:eastAsia="nb-NO"/>
+        </w:rPr>
+        <w:t>(/sum)</w:t>
+      </w:r>
+      <w:r>
+        <w:rPr>
+          <w:rFonts w:eastAsia="Times New Roman" w:cstheme="minorHAnsi"/>
+          <w:color w:val="000000"/>
+          <w:lang w:eastAsia="nb-NO"/>
+        </w:rPr>
+        <w:t xml:space="preserve"> all </w:t>
+      </w:r>
+      <w:r>
+        <w:rPr>
+          <w:rFonts w:eastAsia="Times New Roman" w:cstheme="minorHAnsi"/>
+          <w:color w:val="000000"/>
+          <w:lang w:eastAsia="nb-NO"/>
+        </w:rPr>
+        <w:t xml:space="preserve">values in a for loop to a single </w:t>
+      </w:r>
+      <w:proofErr w:type="gramStart"/>
+      <w:r>
+        <w:rPr>
+          <w:rFonts w:eastAsia="Times New Roman" w:cstheme="minorHAnsi"/>
+          <w:color w:val="000000"/>
+          <w:lang w:eastAsia="nb-NO"/>
+        </w:rPr>
+        <w:t>variable(</w:t>
+      </w:r>
+      <w:proofErr w:type="gramEnd"/>
+      <w:r>
+        <w:rPr>
+          <w:rFonts w:eastAsia="Times New Roman" w:cstheme="minorHAnsi"/>
+          <w:color w:val="000000"/>
+          <w:lang w:eastAsia="nb-NO"/>
+        </w:rPr>
+        <w:t xml:space="preserve">in this case s). </w:t>
+      </w:r>
+      <w:r>
+        <w:rPr>
+          <w:rFonts w:eastAsia="Times New Roman" w:cstheme="minorHAnsi"/>
+          <w:color w:val="000000"/>
+          <w:lang w:eastAsia="nb-NO"/>
+        </w:rPr>
+        <w:t xml:space="preserve">To compute the wall </w:t>
+      </w:r>
+      <w:proofErr w:type="gramStart"/>
+      <w:r>
+        <w:rPr>
+          <w:rFonts w:eastAsia="Times New Roman" w:cstheme="minorHAnsi"/>
+          <w:color w:val="000000"/>
+          <w:lang w:eastAsia="nb-NO"/>
+        </w:rPr>
+        <w:t>time</w:t>
+      </w:r>
+      <w:proofErr w:type="gramEnd"/>
+      <w:r>
+        <w:rPr>
+          <w:rFonts w:eastAsia="Times New Roman" w:cstheme="minorHAnsi"/>
+          <w:color w:val="000000"/>
+          <w:lang w:eastAsia="nb-NO"/>
+        </w:rPr>
+        <w:t xml:space="preserve"> we used </w:t>
+      </w:r>
+      <w:r>
+        <w:rPr>
+          <w:rFonts w:eastAsia="Times New Roman" w:cstheme="minorHAnsi"/>
+          <w:color w:val="000000"/>
+          <w:lang w:eastAsia="nb-NO"/>
+        </w:rPr>
+        <w:t xml:space="preserve">chrono time, stored the value before the calculation and </w:t>
+      </w:r>
+      <w:r>
+        <w:rPr>
+          <w:rFonts w:eastAsia="Times New Roman" w:cstheme="minorHAnsi"/>
+          <w:color w:val="000000"/>
+          <w:lang w:eastAsia="nb-NO"/>
+        </w:rPr>
+        <w:t>compared again with chrono time after the run.</w:t>
+      </w:r>
+    </w:p>
+    <w:p>
+      <w:pPr>
+        <w:shd w:val="clear" w:color="auto" w:fill="FFFFFF"/>
+        <w:spacing w:line="285" w:lineRule="atLeast"/>
+        <w:rPr>
+          <w:rFonts w:ascii="Courier New" w:eastAsia="Times New Roman" w:hAnsi="Courier New" w:cs="Courier New"/>
+          <w:color w:val="000000"/>
+          <w:sz w:val="21"/>
+          <w:szCs w:val="21"/>
+          <w:lang w:eastAsia="nb-NO"/>
+        </w:rPr>
+      </w:pPr>
+    </w:p>
     <w:p/>
     <w:p>
-      <w:r>
+      <w:pPr>
         <w:rPr>
           <w:rFonts w:asciiTheme="majorHAnsi" w:eastAsiaTheme="majorEastAsia" w:hAnsiTheme="majorHAnsi" w:cstheme="majorBidi"/>
           <w:color w:val="2F5496" w:themeColor="accent1" w:themeShade="BF"/>
           <w:sz w:val="26"/>
           <w:szCs w:val="26"/>
         </w:rPr>
-        <w:t>Q</w:t>
-      </w:r>
+      </w:pPr>
+    </w:p>
+    <w:p>
       <w:r>
         <w:rPr>
           <w:rFonts w:asciiTheme="majorHAnsi" w:eastAsiaTheme="majorEastAsia" w:hAnsiTheme="majorHAnsi" w:cstheme="majorBidi"/>
@@ -1335,33 +1983,109 @@
           <w:sz w:val="26"/>
           <w:szCs w:val="26"/>
         </w:rPr>
-        <w:t xml:space="preserve">9. Hybrid MPI/OpenMP implementation. </w:t>
-      </w:r>
-    </w:p>
-    <w:p>
-      <w:pPr>
-        <w:ind w:left="360"/>
-        <w:rPr>
-          <w:b/>
-        </w:rPr>
-      </w:pPr>
-      <w:r>
-        <w:rPr>
-          <w:b/>
-        </w:rPr>
-        <w:t xml:space="preserve">Confirm that your program also works when using OpenMP and MPI in combination. What is the advantage of running such configuration? </w:t>
-      </w:r>
-    </w:p>
-    <w:p/>
-    <w:p>
-      <w:pPr>
+        <w:lastRenderedPageBreak/>
+        <w:t>Q</w:t>
+      </w:r>
+      <w:r>
         <w:rPr>
           <w:rFonts w:asciiTheme="majorHAnsi" w:eastAsiaTheme="majorEastAsia" w:hAnsiTheme="majorHAnsi" w:cstheme="majorBidi"/>
           <w:color w:val="2F5496" w:themeColor="accent1" w:themeShade="BF"/>
           <w:sz w:val="26"/>
           <w:szCs w:val="26"/>
         </w:rPr>
-      </w:pPr>
+        <w:t xml:space="preserve">9. Hybrid MPI/OpenMP implementation. </w:t>
+      </w:r>
+    </w:p>
+    <w:p>
+      <w:pPr>
+        <w:ind w:left="360"/>
+        <w:rPr>
+          <w:b/>
+        </w:rPr>
+      </w:pPr>
+      <w:r>
+        <w:rPr>
+          <w:b/>
+        </w:rPr>
+        <w:t xml:space="preserve">Confirm that your program also works when using OpenMP and MPI in combination. What is the advantage of running such configuration? </w:t>
+      </w:r>
+    </w:p>
+    <w:p>
+      <w:r>
+        <w:t>The advantage of running a configuration like this is</w:t>
+      </w:r>
+      <w:r>
+        <w:t xml:space="preserve"> that we can use OpenMP to achieve </w:t>
+      </w:r>
+      <w:r>
+        <w:t xml:space="preserve">parallelism within </w:t>
+      </w:r>
+      <w:r>
+        <w:t xml:space="preserve">the same memory </w:t>
+      </w:r>
+      <w:r>
+        <w:t xml:space="preserve">device since it uses parallelism between threads. </w:t>
+      </w:r>
+      <w:r>
+        <w:t xml:space="preserve">To achieve even more </w:t>
+      </w:r>
+      <w:proofErr w:type="gramStart"/>
+      <w:r>
+        <w:t>parallelism</w:t>
+      </w:r>
+      <w:proofErr w:type="gramEnd"/>
+      <w:r>
+        <w:t xml:space="preserve"> we could use MPI to distribute </w:t>
+      </w:r>
+      <w:r>
+        <w:t>the load using its message passing interface and</w:t>
+      </w:r>
+      <w:r>
+        <w:t xml:space="preserve"> </w:t>
+      </w:r>
+      <w:r>
+        <w:t>by so achieving parallelism on distributed memory devices</w:t>
+      </w:r>
+      <w:r>
+        <w:t xml:space="preserve"> where each process only works with its own memory, isolated from other.</w:t>
+      </w:r>
+    </w:p>
+    <w:p>
+      <w:pPr>
+        <w:rPr>
+          <w:rFonts w:asciiTheme="majorHAnsi" w:eastAsiaTheme="majorEastAsia" w:hAnsiTheme="majorHAnsi" w:cstheme="majorBidi"/>
+          <w:color w:val="2F5496" w:themeColor="accent1" w:themeShade="BF"/>
+          <w:sz w:val="26"/>
+          <w:szCs w:val="26"/>
+        </w:rPr>
+      </w:pPr>
+      <w:r>
+        <w:rPr>
+          <w:rFonts w:asciiTheme="majorHAnsi" w:eastAsiaTheme="majorEastAsia" w:hAnsiTheme="majorHAnsi" w:cstheme="majorBidi"/>
+          <w:color w:val="2F5496" w:themeColor="accent1" w:themeShade="BF"/>
+          <w:sz w:val="26"/>
+          <w:szCs w:val="26"/>
+        </w:rPr>
+        <w:br/>
+      </w:r>
+      <w:r>
+        <w:rPr>
+          <w:rFonts w:asciiTheme="majorHAnsi" w:eastAsiaTheme="majorEastAsia" w:hAnsiTheme="majorHAnsi" w:cstheme="majorBidi"/>
+          <w:color w:val="2F5496" w:themeColor="accent1" w:themeShade="BF"/>
+          <w:sz w:val="26"/>
+          <w:szCs w:val="26"/>
+        </w:rPr>
+        <w:br/>
+      </w:r>
+      <w:r>
+        <w:rPr>
+          <w:rFonts w:asciiTheme="majorHAnsi" w:eastAsiaTheme="majorEastAsia" w:hAnsiTheme="majorHAnsi" w:cstheme="majorBidi"/>
+          <w:color w:val="2F5496" w:themeColor="accent1" w:themeShade="BF"/>
+          <w:sz w:val="26"/>
+          <w:szCs w:val="26"/>
+        </w:rPr>
+        <w:br/>
+      </w:r>
       <w:r>
         <w:rPr>
           <w:rFonts w:asciiTheme="majorHAnsi" w:eastAsiaTheme="majorEastAsia" w:hAnsiTheme="majorHAnsi" w:cstheme="majorBidi"/>
@@ -2829,6 +3553,7 @@
     <w:lsdException w:name="HTML Sample" w:semiHidden="1" w:unhideWhenUsed="1"/>
     <w:lsdException w:name="HTML Typewriter" w:semiHidden="1" w:unhideWhenUsed="1"/>
     <w:lsdException w:name="HTML Variable" w:semiHidden="1" w:unhideWhenUsed="1"/>
+    <w:lsdException w:name="Normal Table" w:semiHidden="1" w:unhideWhenUsed="1"/>
     <w:lsdException w:name="annotation subject" w:semiHidden="1" w:unhideWhenUsed="1"/>
     <w:lsdException w:name="No List" w:semiHidden="1" w:unhideWhenUsed="1"/>
     <w:lsdException w:name="Outline List 1" w:semiHidden="1" w:unhideWhenUsed="1"/>
@@ -2875,8 +3600,10 @@
     <w:lsdException w:name="Table Subtle 2" w:semiHidden="1" w:unhideWhenUsed="1"/>
     <w:lsdException w:name="Table Web 1" w:semiHidden="1" w:unhideWhenUsed="1"/>
     <w:lsdException w:name="Table Web 2" w:semiHidden="1" w:unhideWhenUsed="1"/>
+    <w:lsdException w:name="Table Web 3" w:semiHidden="1" w:unhideWhenUsed="1"/>
     <w:lsdException w:name="Balloon Text" w:semiHidden="1" w:unhideWhenUsed="1"/>
     <w:lsdException w:name="Table Grid" w:uiPriority="39"/>
+    <w:lsdException w:name="Table Theme" w:semiHidden="1" w:unhideWhenUsed="1"/>
     <w:lsdException w:name="Placeholder Text" w:semiHidden="1"/>
     <w:lsdException w:name="No Spacing" w:uiPriority="1" w:qFormat="1"/>
     <w:lsdException w:name="Light Shading" w:uiPriority="60"/>

</xml_diff>